<commit_message>
checkpoint on screen summary fig plotting
</commit_message>
<xml_diff>
--- a/_MAN/manuscript.docx
+++ b/_MAN/manuscript.docx
@@ -1166,6 +1166,7 @@
         </w:rPr>
         <w:t xml:space="preserve">Brahma nucleosome remodeling complex is required to repress </w:t>
       </w:r>
+      <w:proofErr w:type="spellStart"/>
       <w:r>
         <w:rPr>
           <w:rFonts w:ascii="Arial" w:hAnsi="Arial" w:cs="Arial"/>
@@ -1191,11 +1192,600 @@
         </w:rPr>
         <w:t>d</w:t>
       </w:r>
+      <w:proofErr w:type="spellEnd"/>
       <w:r>
         <w:rPr>
           <w:rFonts w:ascii="Arial" w:hAnsi="Arial" w:cs="Arial"/>
           <w:b/>
           <w:bCs/>
+          <w:sz w:val="22"/>
+          <w:szCs w:val="22"/>
+        </w:rPr>
+        <w:t>.</w:t>
+      </w:r>
+    </w:p>
+    <w:p>
+      <w:pPr>
+        <w:jc w:val="both"/>
+        <w:rPr>
+          <w:rFonts w:ascii="Arial" w:hAnsi="Arial" w:cs="Arial"/>
+          <w:sz w:val="22"/>
+          <w:szCs w:val="22"/>
+        </w:rPr>
+      </w:pPr>
+      <w:r>
+        <w:rPr>
+          <w:rFonts w:ascii="Arial" w:hAnsi="Arial" w:cs="Arial"/>
+          <w:b/>
+          <w:bCs/>
+          <w:sz w:val="22"/>
+          <w:szCs w:val="22"/>
+        </w:rPr>
+        <w:br/>
+      </w:r>
+      <w:r>
+        <w:rPr>
+          <w:rFonts w:ascii="Arial" w:hAnsi="Arial" w:cs="Arial"/>
+          <w:sz w:val="22"/>
+          <w:szCs w:val="22"/>
+        </w:rPr>
+        <w:t xml:space="preserve">In order to </w:t>
+      </w:r>
+      <w:r>
+        <w:rPr>
+          <w:rFonts w:ascii="Arial" w:hAnsi="Arial" w:cs="Arial"/>
+          <w:sz w:val="22"/>
+          <w:szCs w:val="22"/>
+        </w:rPr>
+        <w:t xml:space="preserve">investigate potential mechanisms regulating </w:t>
+      </w:r>
+      <w:proofErr w:type="spellStart"/>
+      <w:r>
+        <w:rPr>
+          <w:rFonts w:ascii="Arial" w:hAnsi="Arial" w:cs="Arial"/>
+          <w:i/>
+          <w:iCs/>
+          <w:sz w:val="22"/>
+          <w:szCs w:val="22"/>
+        </w:rPr>
+        <w:t>br</w:t>
+      </w:r>
+      <w:r>
+        <w:rPr>
+          <w:rFonts w:ascii="Arial" w:hAnsi="Arial" w:cs="Arial"/>
+          <w:i/>
+          <w:iCs/>
+          <w:sz w:val="22"/>
+          <w:szCs w:val="22"/>
+          <w:vertAlign w:val="superscript"/>
+        </w:rPr>
+        <w:t>d</w:t>
+      </w:r>
+      <w:proofErr w:type="spellEnd"/>
+      <w:r>
+        <w:rPr>
+          <w:rFonts w:ascii="Arial" w:hAnsi="Arial" w:cs="Arial"/>
+          <w:i/>
+          <w:iCs/>
+          <w:sz w:val="22"/>
+          <w:szCs w:val="22"/>
+          <w:vertAlign w:val="superscript"/>
+        </w:rPr>
+        <w:t xml:space="preserve"> </w:t>
+      </w:r>
+      <w:r>
+        <w:rPr>
+          <w:rFonts w:ascii="Arial" w:hAnsi="Arial" w:cs="Arial"/>
+          <w:sz w:val="22"/>
+          <w:szCs w:val="22"/>
+        </w:rPr>
+        <w:t xml:space="preserve">decommissioning we performed an </w:t>
+      </w:r>
+      <w:r>
+        <w:rPr>
+          <w:rFonts w:ascii="Arial" w:hAnsi="Arial" w:cs="Arial"/>
+          <w:sz w:val="22"/>
+          <w:szCs w:val="22"/>
+        </w:rPr>
+        <w:lastRenderedPageBreak/>
+        <w:t>RNAi screen to</w:t>
+      </w:r>
+      <w:r>
+        <w:rPr>
+          <w:rFonts w:ascii="Arial" w:hAnsi="Arial" w:cs="Arial"/>
+          <w:i/>
+          <w:iCs/>
+          <w:sz w:val="22"/>
+          <w:szCs w:val="22"/>
+        </w:rPr>
+        <w:t xml:space="preserve"> </w:t>
+      </w:r>
+      <w:r>
+        <w:rPr>
+          <w:rFonts w:ascii="Arial" w:hAnsi="Arial" w:cs="Arial"/>
+          <w:sz w:val="22"/>
+          <w:szCs w:val="22"/>
+        </w:rPr>
+        <w:t xml:space="preserve">identify potential </w:t>
+      </w:r>
+      <w:r>
+        <w:rPr>
+          <w:rFonts w:ascii="Arial" w:hAnsi="Arial" w:cs="Arial"/>
+          <w:sz w:val="22"/>
+          <w:szCs w:val="22"/>
+        </w:rPr>
+        <w:t xml:space="preserve">factors that are required for the normal loss of </w:t>
+      </w:r>
+      <w:proofErr w:type="spellStart"/>
+      <w:r>
+        <w:rPr>
+          <w:rFonts w:ascii="Arial" w:hAnsi="Arial" w:cs="Arial"/>
+          <w:i/>
+          <w:iCs/>
+          <w:sz w:val="22"/>
+          <w:szCs w:val="22"/>
+        </w:rPr>
+        <w:t>br</w:t>
+      </w:r>
+      <w:r>
+        <w:rPr>
+          <w:rFonts w:ascii="Arial" w:hAnsi="Arial" w:cs="Arial"/>
+          <w:i/>
+          <w:iCs/>
+          <w:sz w:val="22"/>
+          <w:szCs w:val="22"/>
+          <w:vertAlign w:val="superscript"/>
+        </w:rPr>
+        <w:t>d</w:t>
+      </w:r>
+      <w:proofErr w:type="spellEnd"/>
+      <w:r>
+        <w:rPr>
+          <w:rFonts w:ascii="Arial" w:hAnsi="Arial" w:cs="Arial"/>
+          <w:i/>
+          <w:iCs/>
+          <w:sz w:val="22"/>
+          <w:szCs w:val="22"/>
+        </w:rPr>
+        <w:t xml:space="preserve"> </w:t>
+      </w:r>
+      <w:r>
+        <w:rPr>
+          <w:rFonts w:ascii="Arial" w:hAnsi="Arial" w:cs="Arial"/>
+          <w:sz w:val="22"/>
+          <w:szCs w:val="22"/>
+        </w:rPr>
+        <w:t>enhancer activity in the pupal wing.</w:t>
+      </w:r>
+      <w:r>
+        <w:rPr>
+          <w:rFonts w:ascii="Arial" w:hAnsi="Arial" w:cs="Arial"/>
+          <w:sz w:val="22"/>
+          <w:szCs w:val="22"/>
+        </w:rPr>
+        <w:t xml:space="preserve"> </w:t>
+      </w:r>
+      <w:r>
+        <w:rPr>
+          <w:rFonts w:ascii="Arial" w:hAnsi="Arial" w:cs="Arial"/>
+          <w:sz w:val="22"/>
+          <w:szCs w:val="22"/>
+        </w:rPr>
+        <w:t xml:space="preserve">We hypothesized that an active decommissioning mechanism would require </w:t>
+      </w:r>
+      <w:r>
+        <w:rPr>
+          <w:rFonts w:ascii="Arial" w:hAnsi="Arial" w:cs="Arial"/>
+          <w:sz w:val="22"/>
+          <w:szCs w:val="22"/>
+        </w:rPr>
+        <w:t>modification of the local chromatin environment, either by changes to histone tail post-translational modifications</w:t>
+      </w:r>
+      <w:r>
+        <w:rPr>
+          <w:rFonts w:ascii="Arial" w:hAnsi="Arial" w:cs="Arial"/>
+          <w:sz w:val="22"/>
+          <w:szCs w:val="22"/>
+        </w:rPr>
+        <w:t xml:space="preserve"> or </w:t>
+      </w:r>
+      <w:r>
+        <w:rPr>
+          <w:rFonts w:ascii="Arial" w:hAnsi="Arial" w:cs="Arial"/>
+          <w:sz w:val="22"/>
+          <w:szCs w:val="22"/>
+        </w:rPr>
+        <w:t xml:space="preserve">nucleosome remodeling in order to effectively </w:t>
+      </w:r>
+      <w:r>
+        <w:rPr>
+          <w:rFonts w:ascii="Arial" w:hAnsi="Arial" w:cs="Arial"/>
+          <w:sz w:val="22"/>
+          <w:szCs w:val="22"/>
+        </w:rPr>
+        <w:t>close</w:t>
+      </w:r>
+      <w:r>
+        <w:rPr>
+          <w:rFonts w:ascii="Arial" w:hAnsi="Arial" w:cs="Arial"/>
+          <w:sz w:val="22"/>
+          <w:szCs w:val="22"/>
+        </w:rPr>
+        <w:t xml:space="preserve"> an accessible enhancer. Utilizing </w:t>
+      </w:r>
+      <w:r>
+        <w:rPr>
+          <w:rFonts w:ascii="Arial" w:hAnsi="Arial" w:cs="Arial"/>
+          <w:i/>
+          <w:iCs/>
+          <w:sz w:val="22"/>
+          <w:szCs w:val="22"/>
+        </w:rPr>
+        <w:t>in vivo</w:t>
+      </w:r>
+      <w:r>
+        <w:rPr>
+          <w:rFonts w:ascii="Arial" w:hAnsi="Arial" w:cs="Arial"/>
+          <w:sz w:val="22"/>
+          <w:szCs w:val="22"/>
+        </w:rPr>
+        <w:t xml:space="preserve"> RNAi </w:t>
+      </w:r>
+      <w:r>
+        <w:rPr>
+          <w:rFonts w:ascii="Arial" w:hAnsi="Arial" w:cs="Arial"/>
+          <w:sz w:val="22"/>
+          <w:szCs w:val="22"/>
+        </w:rPr>
+        <w:t>lines</w:t>
+      </w:r>
+      <w:r>
+        <w:rPr>
+          <w:rFonts w:ascii="Arial" w:hAnsi="Arial" w:cs="Arial"/>
+          <w:sz w:val="22"/>
+          <w:szCs w:val="22"/>
+        </w:rPr>
+        <w:t xml:space="preserve"> from the Harvard Medical School </w:t>
+      </w:r>
+      <w:proofErr w:type="spellStart"/>
+      <w:r>
+        <w:rPr>
+          <w:rFonts w:ascii="Arial" w:hAnsi="Arial" w:cs="Arial"/>
+          <w:sz w:val="22"/>
+          <w:szCs w:val="22"/>
+        </w:rPr>
+        <w:t>TRiP</w:t>
+      </w:r>
+      <w:proofErr w:type="spellEnd"/>
+      <w:r>
+        <w:rPr>
+          <w:rFonts w:ascii="Arial" w:hAnsi="Arial" w:cs="Arial"/>
+          <w:sz w:val="22"/>
+          <w:szCs w:val="22"/>
+        </w:rPr>
+        <w:t xml:space="preserve"> and Vienna Drosophila Resource Center (VDRC)</w:t>
+      </w:r>
+      <w:r>
+        <w:rPr>
+          <w:rFonts w:ascii="Arial" w:hAnsi="Arial" w:cs="Arial"/>
+          <w:sz w:val="22"/>
+          <w:szCs w:val="22"/>
+        </w:rPr>
+        <w:t xml:space="preserve"> projects</w:t>
+      </w:r>
+      <w:r>
+        <w:rPr>
+          <w:rFonts w:ascii="Arial" w:hAnsi="Arial" w:cs="Arial"/>
+          <w:sz w:val="22"/>
+          <w:szCs w:val="22"/>
+        </w:rPr>
+        <w:t xml:space="preserve"> (</w:t>
+      </w:r>
+      <w:r>
+        <w:rPr>
+          <w:rFonts w:ascii="Arial" w:hAnsi="Arial" w:cs="Arial"/>
+          <w:b/>
+          <w:bCs/>
+          <w:sz w:val="22"/>
+          <w:szCs w:val="22"/>
+        </w:rPr>
+        <w:t>cite</w:t>
+      </w:r>
+      <w:r>
+        <w:rPr>
+          <w:rFonts w:ascii="Arial" w:hAnsi="Arial" w:cs="Arial"/>
+          <w:sz w:val="22"/>
+          <w:szCs w:val="22"/>
+        </w:rPr>
+        <w:t>)</w:t>
+      </w:r>
+      <w:r>
+        <w:rPr>
+          <w:rFonts w:ascii="Arial" w:hAnsi="Arial" w:cs="Arial"/>
+          <w:sz w:val="22"/>
+          <w:szCs w:val="22"/>
+        </w:rPr>
+        <w:t xml:space="preserve"> we </w:t>
+      </w:r>
+      <w:r>
+        <w:rPr>
+          <w:rFonts w:ascii="Arial" w:hAnsi="Arial" w:cs="Arial"/>
+          <w:sz w:val="22"/>
+          <w:szCs w:val="22"/>
+        </w:rPr>
+        <w:t>tested a total of 92 RNAi that targeted 49 different genes</w:t>
+      </w:r>
+      <w:r>
+        <w:rPr>
+          <w:rFonts w:ascii="Arial" w:hAnsi="Arial" w:cs="Arial"/>
+          <w:sz w:val="22"/>
+          <w:szCs w:val="22"/>
+        </w:rPr>
+        <w:t xml:space="preserve">. </w:t>
+      </w:r>
+      <w:r>
+        <w:rPr>
+          <w:rFonts w:ascii="Arial" w:hAnsi="Arial" w:cs="Arial"/>
+          <w:sz w:val="22"/>
+          <w:szCs w:val="22"/>
+        </w:rPr>
+        <w:t xml:space="preserve">Genes </w:t>
+      </w:r>
+      <w:r>
+        <w:rPr>
+          <w:rFonts w:ascii="Arial" w:hAnsi="Arial" w:cs="Arial"/>
+          <w:sz w:val="22"/>
+          <w:szCs w:val="22"/>
+        </w:rPr>
+        <w:t>screened were members of multiple complexes that represent</w:t>
+      </w:r>
+      <w:r>
+        <w:rPr>
+          <w:rFonts w:ascii="Arial" w:hAnsi="Arial" w:cs="Arial"/>
+          <w:sz w:val="22"/>
+          <w:szCs w:val="22"/>
+        </w:rPr>
+        <w:t xml:space="preserve"> all four families of ATP-dependent </w:t>
+      </w:r>
+      <w:r>
+        <w:rPr>
+          <w:rFonts w:ascii="Arial" w:hAnsi="Arial" w:cs="Arial"/>
+          <w:sz w:val="22"/>
+          <w:szCs w:val="22"/>
+        </w:rPr>
+        <w:t>nucleosome remodeling complexes</w:t>
+      </w:r>
+      <w:r>
+        <w:rPr>
+          <w:rFonts w:ascii="Arial" w:hAnsi="Arial" w:cs="Arial"/>
+          <w:sz w:val="22"/>
+          <w:szCs w:val="22"/>
+        </w:rPr>
+        <w:t>:</w:t>
+      </w:r>
+      <w:r>
+        <w:rPr>
+          <w:rFonts w:ascii="Arial" w:hAnsi="Arial" w:cs="Arial"/>
+          <w:sz w:val="22"/>
+          <w:szCs w:val="22"/>
+        </w:rPr>
+        <w:t xml:space="preserve"> </w:t>
+      </w:r>
+      <w:r>
+        <w:rPr>
+          <w:rFonts w:ascii="Arial" w:hAnsi="Arial" w:cs="Arial"/>
+          <w:sz w:val="22"/>
+          <w:szCs w:val="22"/>
+        </w:rPr>
+        <w:t>Imitation Switch (ISWI)</w:t>
+      </w:r>
+      <w:r>
+        <w:rPr>
+          <w:rFonts w:ascii="Arial" w:hAnsi="Arial" w:cs="Arial"/>
+          <w:sz w:val="22"/>
+          <w:szCs w:val="22"/>
+        </w:rPr>
+        <w:t>, Switch/Sucrose Non-Fermenting (SWI/SNF), Chromodomain Helicase DNA-binding (CHD), and Inositol requiring 80 (INO80) families.</w:t>
+      </w:r>
+      <w:r>
+        <w:rPr>
+          <w:rFonts w:ascii="Arial" w:hAnsi="Arial" w:cs="Arial"/>
+          <w:sz w:val="22"/>
+          <w:szCs w:val="22"/>
+        </w:rPr>
+        <w:t xml:space="preserve"> </w:t>
+      </w:r>
+      <w:r>
+        <w:rPr>
+          <w:rFonts w:ascii="Arial" w:hAnsi="Arial" w:cs="Arial"/>
+          <w:sz w:val="22"/>
+          <w:szCs w:val="22"/>
+        </w:rPr>
+        <w:t xml:space="preserve">Specifically, the screen targeted members of the </w:t>
+      </w:r>
+      <w:r>
+        <w:rPr>
+          <w:rFonts w:ascii="Arial" w:hAnsi="Arial" w:cs="Arial"/>
+          <w:sz w:val="22"/>
+          <w:szCs w:val="22"/>
+        </w:rPr>
+        <w:t xml:space="preserve">ACF complex, the </w:t>
+      </w:r>
+      <w:r>
+        <w:rPr>
+          <w:rFonts w:ascii="Arial" w:hAnsi="Arial" w:cs="Arial"/>
+          <w:sz w:val="22"/>
+          <w:szCs w:val="22"/>
+        </w:rPr>
+        <w:t xml:space="preserve">Brahma Complex, the </w:t>
+      </w:r>
+      <w:r>
+        <w:rPr>
+          <w:rFonts w:ascii="Arial" w:hAnsi="Arial" w:cs="Arial"/>
+          <w:sz w:val="22"/>
+          <w:szCs w:val="22"/>
+        </w:rPr>
+        <w:t>Chromatin Accessibility Complex (CAC)</w:t>
+      </w:r>
+      <w:r>
+        <w:rPr>
+          <w:rFonts w:ascii="Arial" w:hAnsi="Arial" w:cs="Arial"/>
+          <w:sz w:val="22"/>
+          <w:szCs w:val="22"/>
+        </w:rPr>
+        <w:t>,</w:t>
+      </w:r>
+      <w:r>
+        <w:rPr>
+          <w:rFonts w:ascii="Arial" w:hAnsi="Arial" w:cs="Arial"/>
+          <w:sz w:val="22"/>
+          <w:szCs w:val="22"/>
+        </w:rPr>
+        <w:t xml:space="preserve"> </w:t>
+      </w:r>
+      <w:r>
+        <w:rPr>
+          <w:rFonts w:ascii="Arial" w:hAnsi="Arial" w:cs="Arial"/>
+          <w:sz w:val="22"/>
+          <w:szCs w:val="22"/>
+        </w:rPr>
+        <w:t>the Domino Complex,</w:t>
+      </w:r>
+      <w:r>
+        <w:rPr>
+          <w:rFonts w:ascii="Arial" w:hAnsi="Arial" w:cs="Arial"/>
+          <w:sz w:val="22"/>
+          <w:szCs w:val="22"/>
+        </w:rPr>
+        <w:t xml:space="preserve"> the INO80 complex,</w:t>
+      </w:r>
+      <w:r>
+        <w:rPr>
+          <w:rFonts w:ascii="Arial" w:hAnsi="Arial" w:cs="Arial"/>
+          <w:sz w:val="22"/>
+          <w:szCs w:val="22"/>
+        </w:rPr>
+        <w:t xml:space="preserve"> </w:t>
+      </w:r>
+      <w:r>
+        <w:rPr>
+          <w:rFonts w:ascii="Arial" w:hAnsi="Arial" w:cs="Arial"/>
+          <w:sz w:val="22"/>
+          <w:szCs w:val="22"/>
+        </w:rPr>
+        <w:t>the Nucleosome Remodeling Deacetylase (</w:t>
+      </w:r>
+      <w:proofErr w:type="spellStart"/>
+      <w:r>
+        <w:rPr>
+          <w:rFonts w:ascii="Arial" w:hAnsi="Arial" w:cs="Arial"/>
+          <w:sz w:val="22"/>
+          <w:szCs w:val="22"/>
+        </w:rPr>
+        <w:t>NuRD</w:t>
+      </w:r>
+      <w:proofErr w:type="spellEnd"/>
+      <w:r>
+        <w:rPr>
+          <w:rFonts w:ascii="Arial" w:hAnsi="Arial" w:cs="Arial"/>
+          <w:sz w:val="22"/>
+          <w:szCs w:val="22"/>
+        </w:rPr>
+        <w:t>) complex</w:t>
+      </w:r>
+      <w:r>
+        <w:rPr>
+          <w:rFonts w:ascii="Arial" w:hAnsi="Arial" w:cs="Arial"/>
+          <w:sz w:val="22"/>
+          <w:szCs w:val="22"/>
+        </w:rPr>
+        <w:t xml:space="preserve">, </w:t>
+      </w:r>
+      <w:r>
+        <w:rPr>
+          <w:rFonts w:ascii="Arial" w:hAnsi="Arial" w:cs="Arial"/>
+          <w:sz w:val="22"/>
+          <w:szCs w:val="22"/>
+        </w:rPr>
+        <w:t>the Nucleosome Remodeling Factor</w:t>
+      </w:r>
+      <w:r>
+        <w:rPr>
+          <w:rFonts w:ascii="Arial" w:hAnsi="Arial" w:cs="Arial"/>
+          <w:sz w:val="22"/>
+          <w:szCs w:val="22"/>
+        </w:rPr>
+        <w:t xml:space="preserve"> (NURF)</w:t>
+      </w:r>
+      <w:r>
+        <w:rPr>
+          <w:rFonts w:ascii="Arial" w:hAnsi="Arial" w:cs="Arial"/>
+          <w:sz w:val="22"/>
+          <w:szCs w:val="22"/>
+        </w:rPr>
+        <w:t xml:space="preserve"> complex,</w:t>
+      </w:r>
+      <w:r>
+        <w:rPr>
+          <w:rFonts w:ascii="Arial" w:hAnsi="Arial" w:cs="Arial"/>
+          <w:sz w:val="22"/>
+          <w:szCs w:val="22"/>
+        </w:rPr>
+        <w:t xml:space="preserve"> </w:t>
+      </w:r>
+      <w:r>
+        <w:rPr>
+          <w:rFonts w:ascii="Arial" w:hAnsi="Arial" w:cs="Arial"/>
+          <w:sz w:val="22"/>
+          <w:szCs w:val="22"/>
+        </w:rPr>
+        <w:t xml:space="preserve">the </w:t>
+      </w:r>
+      <w:proofErr w:type="spellStart"/>
+      <w:r>
+        <w:rPr>
+          <w:rFonts w:ascii="Arial" w:hAnsi="Arial" w:cs="Arial"/>
+          <w:sz w:val="22"/>
+          <w:szCs w:val="22"/>
+        </w:rPr>
+        <w:t>Tutatis</w:t>
+      </w:r>
+      <w:proofErr w:type="spellEnd"/>
+      <w:r>
+        <w:rPr>
+          <w:rFonts w:ascii="Arial" w:hAnsi="Arial" w:cs="Arial"/>
+          <w:sz w:val="22"/>
+          <w:szCs w:val="22"/>
+        </w:rPr>
+        <w:t>-containing chromatin Remodeling Complex (TORC)</w:t>
+      </w:r>
+      <w:r>
+        <w:rPr>
+          <w:rFonts w:ascii="Arial" w:hAnsi="Arial" w:cs="Arial"/>
+          <w:sz w:val="22"/>
+          <w:szCs w:val="22"/>
+        </w:rPr>
+        <w:t>, and several additional non-complex associated SNF2-like remodeler proteins</w:t>
+      </w:r>
+      <w:r>
+        <w:rPr>
+          <w:rFonts w:ascii="Arial" w:hAnsi="Arial" w:cs="Arial"/>
+          <w:sz w:val="22"/>
+          <w:szCs w:val="22"/>
+        </w:rPr>
+        <w:t xml:space="preserve"> </w:t>
+      </w:r>
+      <w:r>
+        <w:rPr>
+          <w:rFonts w:ascii="Arial" w:hAnsi="Arial" w:cs="Arial"/>
+          <w:sz w:val="22"/>
+          <w:szCs w:val="22"/>
+        </w:rPr>
+        <w:t>(Fig 2A)</w:t>
+      </w:r>
+      <w:r>
+        <w:rPr>
+          <w:rFonts w:ascii="Arial" w:hAnsi="Arial" w:cs="Arial"/>
           <w:sz w:val="22"/>
           <w:szCs w:val="22"/>
         </w:rPr>

</xml_diff>